<commit_message>
Pushing my first changes to remote
</commit_message>
<xml_diff>
--- a/testfolder/DemoDoc2.docx
+++ b/testfolder/DemoDoc2.docx
@@ -9,13 +9,20 @@
     </w:p>
     <w:p>
       <w:r>
-        <w:t>Third level</w:t>
+        <w:t>Third level commit</w:t>
+      </w:r>
+    </w:p>
+    <w:p>
+      <w:r>
+        <w:t>#</w:t>
+      </w:r>
+    </w:p>
+    <w:p>
+      <w:r>
+        <w:t>Making changes for remote Git hub Repo</w:t>
       </w:r>
       <w:bookmarkStart w:id="0" w:name="_GoBack"/>
       <w:bookmarkEnd w:id="0"/>
-      <w:r>
-        <w:t xml:space="preserve"> commit</w:t>
-      </w:r>
     </w:p>
     <w:sectPr>
       <w:pgSz w:w="12240" w:h="15840"/>

</xml_diff>